<commit_message>
mid report in full
</commit_message>
<xml_diff>
--- a/rel_intercalar.docx
+++ b/rel_intercalar.docx
@@ -809,7 +809,7 @@
             <w:webHidden/>
             <w:sz w:val="22"/>
           </w:rPr>
-          <w:t>4</w:t>
+          <w:t>3</w:t>
         </w:r>
         <w:r>
           <w:rPr>
@@ -928,7 +928,7 @@
             <w:webHidden/>
             <w:sz w:val="22"/>
           </w:rPr>
-          <w:t>4</w:t>
+          <w:t>3</w:t>
         </w:r>
         <w:r>
           <w:rPr>
@@ -1059,7 +1059,7 @@
             <w:webHidden/>
             <w:sz w:val="22"/>
           </w:rPr>
-          <w:t>4</w:t>
+          <w:t>3</w:t>
         </w:r>
         <w:r>
           <w:rPr>
@@ -1449,7 +1449,7 @@
             <w:webHidden/>
             <w:sz w:val="22"/>
           </w:rPr>
-          <w:t>4</w:t>
+          <w:t>5</w:t>
         </w:r>
         <w:r>
           <w:rPr>
@@ -1579,7 +1579,7 @@
             <w:webHidden/>
             <w:sz w:val="22"/>
           </w:rPr>
-          <w:t>4</w:t>
+          <w:t>5</w:t>
         </w:r>
         <w:r>
           <w:rPr>
@@ -1698,7 +1698,7 @@
             <w:webHidden/>
             <w:sz w:val="22"/>
           </w:rPr>
-          <w:t>5</w:t>
+          <w:t>6</w:t>
         </w:r>
         <w:r>
           <w:rPr>
@@ -1817,7 +1817,7 @@
             <w:webHidden/>
             <w:sz w:val="22"/>
           </w:rPr>
-          <w:t>5</w:t>
+          <w:t>6</w:t>
         </w:r>
         <w:r>
           <w:rPr>
@@ -1936,7 +1936,7 @@
             <w:webHidden/>
             <w:sz w:val="22"/>
           </w:rPr>
-          <w:t>6</w:t>
+          <w:t>7</w:t>
         </w:r>
         <w:r>
           <w:rPr>
@@ -2055,7 +2055,7 @@
             <w:webHidden/>
             <w:sz w:val="22"/>
           </w:rPr>
-          <w:t>7</w:t>
+          <w:t>8</w:t>
         </w:r>
         <w:r>
           <w:rPr>
@@ -2084,271 +2084,81 @@
         <w:fldChar w:fldCharType="end"/>
       </w:r>
     </w:p>
-    <w:p>
-      <w:pPr>
+    <w:bookmarkEnd w:id="1"/>
+    <w:p>
+      <w:pPr>
+        <w:ind w:firstLine="0"/>
+        <w:jc w:val="left"/>
         <w:rPr>
           <w:b/>
           <w:i/>
           <w:sz w:val="16"/>
         </w:rPr>
       </w:pPr>
-      <w:r>
-        <w:rPr>
-          <w:b/>
-          <w:i/>
-          <w:sz w:val="16"/>
-        </w:rPr>
-        <w:t>Objetivo</w:t>
-      </w:r>
-    </w:p>
-    <w:p>
-      <w:pPr>
-        <w:rPr>
-          <w:i/>
-          <w:sz w:val="16"/>
-        </w:rPr>
-      </w:pPr>
-      <w:r>
-        <w:rPr>
-          <w:i/>
-          <w:sz w:val="16"/>
-        </w:rPr>
-        <w:t>O objetivo deste trabalho consiste na aplicação de Redes Neuronais artificiais na predição de espécies de anuros a partir dos seus chamamentos.</w:t>
-      </w:r>
-    </w:p>
-    <w:p>
-      <w:pPr>
-        <w:rPr>
-          <w:i/>
-          <w:sz w:val="16"/>
-        </w:rPr>
-      </w:pPr>
-    </w:p>
-    <w:p>
-      <w:pPr>
-        <w:rPr>
-          <w:b/>
-          <w:i/>
-          <w:sz w:val="16"/>
-        </w:rPr>
-      </w:pPr>
-      <w:r>
-        <w:rPr>
-          <w:b/>
-          <w:i/>
-          <w:sz w:val="16"/>
-        </w:rPr>
-        <w:t>Descrição</w:t>
-      </w:r>
-    </w:p>
-    <w:p>
-      <w:pPr>
-        <w:rPr>
-          <w:i/>
-          <w:sz w:val="16"/>
-        </w:rPr>
-      </w:pPr>
-      <w:r>
-        <w:rPr>
-          <w:i/>
-          <w:sz w:val="16"/>
-        </w:rPr>
-        <w:t xml:space="preserve">O programa deve treinar apropriadamente uma Rede Neuronal Artificial, </w:t>
-      </w:r>
-      <w:r>
-        <w:rPr>
-          <w:i/>
-          <w:sz w:val="16"/>
-        </w:rPr>
-        <w:t>usando o algoritmo "Back-Propagation"</w:t>
-      </w:r>
-      <w:r>
-        <w:rPr>
-          <w:i/>
-          <w:sz w:val="16"/>
-        </w:rPr>
-        <w:t xml:space="preserve">, tendo por base um conjunto de dados disponibilizado para o efeito aqui. O </w:t>
-      </w:r>
-      <w:r>
-        <w:rPr>
-          <w:b/>
-          <w:i/>
-          <w:sz w:val="16"/>
-        </w:rPr>
-        <w:t>conjunto de dados deve ser cuidadosamente analizado de forma a verificar a eventual necessidade de pré-processamento</w:t>
-      </w:r>
-      <w:r>
-        <w:rPr>
-          <w:i/>
-          <w:sz w:val="16"/>
-        </w:rPr>
-        <w:t>. O modelo obtido deve poder depois ser utilizado na predição de novos casos.</w:t>
-      </w:r>
-    </w:p>
-    <w:p>
-      <w:pPr>
-        <w:rPr>
-          <w:i/>
-          <w:sz w:val="16"/>
-        </w:rPr>
-      </w:pPr>
-      <w:r>
-        <w:rPr>
-          <w:i/>
-          <w:sz w:val="16"/>
-        </w:rPr>
-        <w:t>Este projeto engloba os seguintes procedimentos:</w:t>
-      </w:r>
-    </w:p>
-    <w:p>
-      <w:pPr>
-        <w:rPr>
-          <w:i/>
-          <w:sz w:val="16"/>
-        </w:rPr>
-      </w:pPr>
-      <w:r>
-        <w:rPr>
-          <w:i/>
-          <w:sz w:val="16"/>
-        </w:rPr>
-        <w:t xml:space="preserve">Concepção de uma rede neuronal multi-camada: </w:t>
-      </w:r>
-    </w:p>
-    <w:p>
-      <w:pPr>
-        <w:numPr>
-          <w:ilvl w:val="0"/>
-          <w:numId w:val="10"/>
-        </w:numPr>
-        <w:rPr>
-          <w:i/>
-          <w:sz w:val="16"/>
-        </w:rPr>
-      </w:pPr>
-      <w:r>
-        <w:rPr>
-          <w:i/>
-          <w:sz w:val="16"/>
-        </w:rPr>
-        <w:t xml:space="preserve">a camada de entrada contém os atributos ou variáveis de identificação dos dados (quais?), </w:t>
-      </w:r>
-    </w:p>
-    <w:p>
-      <w:pPr>
-        <w:numPr>
-          <w:ilvl w:val="0"/>
-          <w:numId w:val="10"/>
-        </w:numPr>
-        <w:rPr>
-          <w:i/>
-          <w:sz w:val="16"/>
-        </w:rPr>
-      </w:pPr>
-      <w:r>
-        <w:rPr>
-          <w:i/>
-          <w:sz w:val="16"/>
-        </w:rPr>
-        <w:t xml:space="preserve">a camada de saída contém a classificação obtida </w:t>
-      </w:r>
-    </w:p>
-    <w:p>
-      <w:pPr>
-        <w:numPr>
-          <w:ilvl w:val="0"/>
-          <w:numId w:val="10"/>
-        </w:numPr>
-        <w:rPr>
-          <w:i/>
-          <w:sz w:val="16"/>
-        </w:rPr>
-      </w:pPr>
-      <w:r>
-        <w:rPr>
-          <w:i/>
-          <w:sz w:val="16"/>
-        </w:rPr>
-        <w:t xml:space="preserve">e a(s) camada(s) intermédia(s) auxilia(m) no funcionamento da rede neuronal. </w:t>
-      </w:r>
-    </w:p>
-    <w:p>
-      <w:pPr>
-        <w:numPr>
-          <w:ilvl w:val="0"/>
-          <w:numId w:val="10"/>
-        </w:numPr>
-        <w:rPr>
-          <w:i/>
-          <w:sz w:val="16"/>
-        </w:rPr>
-      </w:pPr>
-      <w:r>
-        <w:rPr>
-          <w:i/>
-          <w:sz w:val="16"/>
-        </w:rPr>
-        <w:t xml:space="preserve">Devem ser testadas várias configurações da rede (nº de camadas, nº de células nas diferentes camadas, variáveis de entrada, parâmetros do algoritmo de aprendizagem), </w:t>
-      </w:r>
-    </w:p>
-    <w:p>
-      <w:pPr>
-        <w:numPr>
-          <w:ilvl w:val="0"/>
-          <w:numId w:val="10"/>
-        </w:numPr>
-        <w:rPr>
-          <w:i/>
-          <w:sz w:val="16"/>
-        </w:rPr>
-      </w:pPr>
-      <w:r>
-        <w:rPr>
-          <w:i/>
-          <w:sz w:val="16"/>
-        </w:rPr>
-        <w:t>sendo analisados e comparados os seus resultados com vista à definição da melhor arquitectura.</w:t>
-      </w:r>
-    </w:p>
-    <w:p>
-      <w:pPr>
-        <w:rPr>
-          <w:i/>
-          <w:sz w:val="16"/>
-        </w:rPr>
-      </w:pPr>
-    </w:p>
-    <w:p>
-      <w:pPr>
-        <w:rPr>
-          <w:i/>
-          <w:sz w:val="16"/>
-        </w:rPr>
-      </w:pPr>
-      <w:r>
-        <w:rPr>
-          <w:i/>
-          <w:sz w:val="16"/>
-        </w:rPr>
-        <w:t>Implementação/aplicação do algoritmo "Back-Propagation".</w:t>
-      </w:r>
-    </w:p>
-    <w:p>
-      <w:pPr>
-        <w:rPr>
-          <w:i/>
-          <w:sz w:val="16"/>
-        </w:rPr>
-      </w:pPr>
-      <w:r>
-        <w:rPr>
-          <w:i/>
-          <w:sz w:val="16"/>
-        </w:rPr>
-        <w:t>Medição detalhada de resultados nos dados de treino e de teste.</w:t>
-      </w:r>
-    </w:p>
-    <w:bookmarkEnd w:id="1"/>
+    </w:p>
+    <w:p>
+      <w:pPr>
+        <w:ind w:firstLine="0"/>
+        <w:jc w:val="left"/>
+        <w:rPr>
+          <w:sz w:val="36"/>
+        </w:rPr>
+      </w:pPr>
+    </w:p>
+    <w:p>
+      <w:pPr>
+        <w:ind w:firstLine="0"/>
+        <w:jc w:val="left"/>
+        <w:rPr>
+          <w:sz w:val="36"/>
+        </w:rPr>
+      </w:pPr>
+    </w:p>
+    <w:p>
+      <w:pPr>
+        <w:ind w:firstLine="0"/>
+        <w:jc w:val="left"/>
+        <w:rPr>
+          <w:sz w:val="36"/>
+        </w:rPr>
+      </w:pPr>
+    </w:p>
+    <w:p>
+      <w:pPr>
+        <w:ind w:firstLine="0"/>
+        <w:jc w:val="left"/>
+        <w:rPr>
+          <w:sz w:val="36"/>
+        </w:rPr>
+      </w:pPr>
+    </w:p>
+    <w:p>
+      <w:pPr>
+        <w:ind w:firstLine="0"/>
+        <w:jc w:val="left"/>
+        <w:rPr>
+          <w:sz w:val="36"/>
+        </w:rPr>
+      </w:pPr>
+    </w:p>
+    <w:p>
+      <w:pPr>
+        <w:ind w:firstLine="0"/>
+        <w:jc w:val="left"/>
+        <w:rPr>
+          <w:sz w:val="36"/>
+        </w:rPr>
+      </w:pPr>
+    </w:p>
+    <w:p>
+      <w:pPr>
+        <w:ind w:firstLine="0"/>
+        <w:jc w:val="left"/>
+        <w:rPr>
+          <w:sz w:val="36"/>
+        </w:rPr>
+      </w:pPr>
+    </w:p>
     <w:p>
       <w:pPr>
         <w:ind w:firstLine="0"/>
@@ -2613,6 +2423,10 @@
         <w:pStyle w:val="Ttulo"/>
         <w:ind w:firstLine="720"/>
         <w:jc w:val="both"/>
+        <w:rPr>
+          <w:sz w:val="22"/>
+          <w:szCs w:val="22"/>
+        </w:rPr>
       </w:pPr>
       <w:r>
         <w:rPr>
@@ -2636,6 +2450,13 @@
         </w:rPr>
         <w:t xml:space="preserve"> (secção 2.1.1), o pré-processamento dos dados (secção 2.1.2), os modelos de aprendizagem a aplicar (secção 2.1.3), a arquitetura da rede neuronal (secção 2.1.4), a configuração prevista para a rede (secção 2.1.5), bem como o trabalho efetuado até à data (secção 2.2) e os resultados esperados e forma de avaliação (secção 2.3). No final, encontram-se as conclusões (secção 3) e os recursos utilizados para a realização do trabalho (secção 4).</w:t>
       </w:r>
+    </w:p>
+    <w:p>
+      <w:pPr>
+        <w:pStyle w:val="Ttulo"/>
+        <w:ind w:firstLine="720"/>
+        <w:jc w:val="both"/>
+      </w:pPr>
     </w:p>
     <w:p>
       <w:pPr>
@@ -2711,12 +2532,6 @@
       <w:bookmarkEnd w:id="28"/>
       <w:bookmarkEnd w:id="29"/>
       <w:bookmarkEnd w:id="30"/>
-      <w:r>
-        <w:rPr>
-          <w:sz w:val="28"/>
-        </w:rPr>
-        <w:tab/>
-      </w:r>
     </w:p>
     <w:p>
       <w:pPr>
@@ -2727,6 +2542,7 @@
         </w:numPr>
         <w:rPr>
           <w:b/>
+          <w:i/>
           <w:szCs w:val="28"/>
         </w:rPr>
       </w:pPr>
@@ -2759,6 +2575,7 @@
       <w:bookmarkEnd w:id="32"/>
       <w:bookmarkEnd w:id="33"/>
     </w:p>
+    <w:p/>
     <w:p>
       <w:pPr>
         <w:rPr>
@@ -3553,6 +3370,7 @@
           <w:sz w:val="22"/>
           <w:szCs w:val="22"/>
         </w:rPr>
+        <w:lastRenderedPageBreak/>
         <w:t xml:space="preserve">Na </w:t>
       </w:r>
       <w:r>
@@ -3726,16 +3544,7 @@
           <w:sz w:val="22"/>
           <w:szCs w:val="22"/>
         </w:rPr>
-        <w:t xml:space="preserve">Coeficientes </w:t>
-      </w:r>
-      <w:r>
-        <w:rPr>
-          <w:b/>
-          <w:sz w:val="22"/>
-          <w:szCs w:val="22"/>
-        </w:rPr>
-        <w:lastRenderedPageBreak/>
-        <w:t>Cepstrais da Frequência-Mel</w:t>
+        <w:t>Coeficientes Cepstrais da Frequência-Mel</w:t>
       </w:r>
       <w:r>
         <w:rPr>
@@ -4663,6 +4472,7 @@
       <w:bookmarkEnd w:id="35"/>
       <w:bookmarkEnd w:id="36"/>
     </w:p>
+    <w:p/>
     <w:p>
       <w:pPr>
         <w:ind w:firstLine="567"/>
@@ -4758,6 +4568,13 @@
           <w:szCs w:val="22"/>
         </w:rPr>
         <w:t xml:space="preserve"> será utilizado para o treino da rede neuronal, e o segundo será utilizado para testá-la após esse treino.</w:t>
+      </w:r>
+      <w:r>
+        <w:rPr>
+          <w:sz w:val="22"/>
+          <w:szCs w:val="22"/>
+        </w:rPr>
+        <w:t xml:space="preserve"> Futuramente tencionamos que estas percentagens sejam variáveis para proceder melhor analisar o comportamento da rede em diferentes circunstâncias.</w:t>
       </w:r>
     </w:p>
     <w:p>
@@ -4986,6 +4803,7 @@
       <w:bookmarkEnd w:id="38"/>
       <w:bookmarkEnd w:id="39"/>
     </w:p>
+    <w:p/>
     <w:p>
       <w:pPr>
         <w:rPr>
@@ -5124,19 +4942,7 @@
           <w:szCs w:val="24"/>
           <w:lang w:eastAsia="zh-CN" w:bidi="hi-IN"/>
         </w:rPr>
-        <w:t xml:space="preserve">balançar </w:t>
-      </w:r>
-      <w:r>
-        <w:rPr>
-          <w:rFonts w:eastAsia="SimSun" w:cs="Lucida Sans"/>
-          <w:b/>
-          <w:kern w:val="1"/>
-          <w:sz w:val="22"/>
-          <w:szCs w:val="24"/>
-          <w:lang w:eastAsia="zh-CN" w:bidi="hi-IN"/>
-        </w:rPr>
-        <w:lastRenderedPageBreak/>
-        <w:t>os pesos nas camadas internas</w:t>
+        <w:t>balançar os pesos nas camadas internas</w:t>
       </w:r>
       <w:r>
         <w:rPr>
@@ -5313,6 +5119,7 @@
       <w:bookmarkEnd w:id="41"/>
       <w:bookmarkEnd w:id="42"/>
     </w:p>
+    <w:p/>
     <w:p>
       <w:pPr>
         <w:rPr>
@@ -5352,6 +5159,21 @@
           <w:szCs w:val="22"/>
         </w:rPr>
         <w:t xml:space="preserve"> multi-camada</w:t>
+      </w:r>
+      <w:r>
+        <w:rPr>
+          <w:b/>
+          <w:sz w:val="22"/>
+          <w:szCs w:val="22"/>
+        </w:rPr>
+        <w:t xml:space="preserve">, </w:t>
+      </w:r>
+      <w:r>
+        <w:rPr>
+          <w:sz w:val="22"/>
+          <w:szCs w:val="22"/>
+        </w:rPr>
+        <w:t>onde a informação se move apenas numa direção</w:t>
       </w:r>
       <w:r>
         <w:rPr>
@@ -5571,6 +5393,7 @@
       <w:bookmarkEnd w:id="44"/>
       <w:bookmarkEnd w:id="45"/>
     </w:p>
+    <w:p/>
     <w:p>
       <w:r>
         <w:rPr>
@@ -5763,6 +5586,7 @@
           <w:sz w:val="30"/>
           <w:szCs w:val="28"/>
         </w:rPr>
+        <w:lastRenderedPageBreak/>
         <w:t xml:space="preserve"> </w:t>
       </w:r>
       <w:bookmarkStart w:id="49" w:name="_Toc510015370"/>
@@ -5780,10 +5604,15 @@
       <w:bookmarkEnd w:id="49"/>
       <w:bookmarkEnd w:id="50"/>
     </w:p>
+    <w:p/>
     <w:p>
       <w:pPr>
         <w:ind w:firstLine="363"/>
         <w:rPr>
+          <w:rStyle w:val="nfaseIntensa"/>
+          <w:i w:val="0"/>
+          <w:iCs w:val="0"/>
+          <w:color w:val="auto"/>
           <w:sz w:val="22"/>
           <w:szCs w:val="22"/>
         </w:rPr>
@@ -5882,16 +5711,99 @@
           <w:sz w:val="22"/>
           <w:szCs w:val="22"/>
         </w:rPr>
-        <w:t xml:space="preserve">, </w:t>
-      </w:r>
-      <w:bookmarkStart w:id="51" w:name="_GoBack"/>
-      <w:bookmarkEnd w:id="51"/>
-      <w:r>
-        <w:rPr>
-          <w:sz w:val="22"/>
-          <w:szCs w:val="22"/>
-        </w:rPr>
-        <w:t>comparando os resultados obtidos com os da rede atualmente considerada.</w:t>
+        <w:t>.</w:t>
+      </w:r>
+      <w:r>
+        <w:rPr>
+          <w:sz w:val="22"/>
+          <w:szCs w:val="22"/>
+        </w:rPr>
+        <w:t xml:space="preserve"> Esta rede seria implementada recorrendo à biblioteca </w:t>
+      </w:r>
+      <w:r>
+        <w:rPr>
+          <w:i/>
+          <w:sz w:val="22"/>
+          <w:szCs w:val="22"/>
+        </w:rPr>
+        <w:t>tensorflow</w:t>
+      </w:r>
+      <w:r>
+        <w:rPr>
+          <w:sz w:val="22"/>
+          <w:szCs w:val="22"/>
+        </w:rPr>
+        <w:t xml:space="preserve"> (</w:t>
+      </w:r>
+      <w:hyperlink r:id="rId9" w:history="1">
+        <w:r>
+          <w:rPr>
+            <w:rStyle w:val="Hiperligao"/>
+          </w:rPr>
+          <w:t>https://www.tensorflow.org/</w:t>
+        </w:r>
+      </w:hyperlink>
+      <w:r>
+        <w:rPr>
+          <w:rStyle w:val="nfaseDiscreta"/>
+        </w:rPr>
+        <w:t>)</w:t>
+      </w:r>
+      <w:r>
+        <w:rPr>
+          <w:rStyle w:val="nfaseDiscreta"/>
+        </w:rPr>
+        <w:t xml:space="preserve"> </w:t>
+      </w:r>
+      <w:r>
+        <w:rPr>
+          <w:sz w:val="22"/>
+          <w:szCs w:val="22"/>
+        </w:rPr>
+        <w:t xml:space="preserve">- utilizando a linguagem </w:t>
+      </w:r>
+      <w:r>
+        <w:rPr>
+          <w:i/>
+          <w:sz w:val="22"/>
+          <w:szCs w:val="22"/>
+        </w:rPr>
+        <w:t>Python</w:t>
+      </w:r>
+      <w:r>
+        <w:rPr>
+          <w:sz w:val="22"/>
+          <w:szCs w:val="22"/>
+        </w:rPr>
+        <w:t xml:space="preserve"> – já  reputada pela sua eficiência, e </w:t>
+      </w:r>
+      <w:r>
+        <w:rPr>
+          <w:sz w:val="22"/>
+          <w:szCs w:val="22"/>
+        </w:rPr>
+        <w:t>compar</w:t>
+      </w:r>
+      <w:r>
+        <w:rPr>
+          <w:sz w:val="22"/>
+          <w:szCs w:val="22"/>
+        </w:rPr>
+        <w:t>amos</w:t>
+      </w:r>
+      <w:r>
+        <w:rPr>
+          <w:sz w:val="22"/>
+          <w:szCs w:val="22"/>
+        </w:rPr>
+        <w:t xml:space="preserve"> os resultados obtidos com os da rede </w:t>
+      </w:r>
+      <w:r>
+        <w:rPr>
+          <w:sz w:val="22"/>
+          <w:szCs w:val="22"/>
+        </w:rPr>
+        <w:t>por nós implementada.</w:t>
       </w:r>
     </w:p>
     <w:p>
@@ -5913,54 +5825,197 @@
           <w:numId w:val="7"/>
         </w:numPr>
         <w:rPr>
-          <w:sz w:val="26"/>
-        </w:rPr>
-      </w:pPr>
-      <w:r>
-        <w:rPr>
           <w:sz w:val="30"/>
           <w:szCs w:val="28"/>
         </w:rPr>
-        <w:t xml:space="preserve"> </w:t>
-      </w:r>
-      <w:bookmarkStart w:id="52" w:name="_Toc510014275"/>
-      <w:bookmarkStart w:id="53" w:name="_Toc510014765"/>
-      <w:bookmarkStart w:id="54" w:name="_Toc510015146"/>
-      <w:bookmarkStart w:id="55" w:name="_Toc510015371"/>
-      <w:bookmarkStart w:id="56" w:name="_Toc510015505"/>
+      </w:pPr>
       <w:r>
         <w:rPr>
           <w:sz w:val="30"/>
           <w:szCs w:val="28"/>
         </w:rPr>
+        <w:t xml:space="preserve"> </w:t>
+      </w:r>
+      <w:bookmarkStart w:id="51" w:name="_Toc510014275"/>
+      <w:bookmarkStart w:id="52" w:name="_Toc510014765"/>
+      <w:bookmarkStart w:id="53" w:name="_Toc510015146"/>
+      <w:bookmarkStart w:id="54" w:name="_Toc510015371"/>
+      <w:bookmarkStart w:id="55" w:name="_Toc510015505"/>
+      <w:r>
+        <w:rPr>
+          <w:sz w:val="30"/>
+          <w:szCs w:val="28"/>
+        </w:rPr>
         <w:t>Resultados esperados e forma de avaliação</w:t>
       </w:r>
+      <w:bookmarkEnd w:id="51"/>
       <w:bookmarkEnd w:id="52"/>
       <w:bookmarkEnd w:id="53"/>
       <w:bookmarkEnd w:id="54"/>
       <w:bookmarkEnd w:id="55"/>
-      <w:bookmarkEnd w:id="56"/>
-      <w:r>
-        <w:rPr>
-          <w:sz w:val="30"/>
-          <w:szCs w:val="28"/>
-        </w:rPr>
-        <w:tab/>
-      </w:r>
-    </w:p>
-    <w:p>
-      <w:pPr>
-        <w:rPr>
-          <w:sz w:val="22"/>
-        </w:rPr>
-      </w:pPr>
-      <w:r>
-        <w:rPr>
-          <w:sz w:val="22"/>
-        </w:rPr>
-        <w:t>Lorem Ipsum.</w:t>
-      </w:r>
-      <w:bookmarkEnd w:id="25"/>
+    </w:p>
+    <w:p/>
+    <w:p>
+      <w:pPr>
+        <w:rPr>
+          <w:sz w:val="22"/>
+          <w:szCs w:val="22"/>
+        </w:rPr>
+      </w:pPr>
+      <w:r>
+        <w:rPr>
+          <w:sz w:val="22"/>
+          <w:szCs w:val="22"/>
+        </w:rPr>
+        <w:t xml:space="preserve">A fase final do projeto será dedicada à implementação de uma medição dos resultados obtidos, que poderá ou não validar os nossos resultados. Para além disso vamos tentar avaliar a </w:t>
+      </w:r>
+      <w:r>
+        <w:rPr>
+          <w:b/>
+          <w:i/>
+          <w:sz w:val="22"/>
+          <w:szCs w:val="22"/>
+        </w:rPr>
+        <w:t>accuracy</w:t>
+      </w:r>
+      <w:r>
+        <w:rPr>
+          <w:b/>
+          <w:i/>
+          <w:sz w:val="22"/>
+          <w:szCs w:val="22"/>
+        </w:rPr>
+        <w:t xml:space="preserve"> </w:t>
+      </w:r>
+      <w:r>
+        <w:rPr>
+          <w:sz w:val="22"/>
+          <w:szCs w:val="22"/>
+        </w:rPr>
+        <w:t xml:space="preserve">da rede neuronal e </w:t>
+      </w:r>
+      <w:r>
+        <w:rPr>
+          <w:sz w:val="22"/>
+          <w:szCs w:val="22"/>
+        </w:rPr>
+        <w:t>realizar algum tipo de estatística relativo ao comportamento da rede ao longo do tempo.</w:t>
+      </w:r>
+    </w:p>
+    <w:p>
+      <w:pPr>
+        <w:rPr>
+          <w:sz w:val="22"/>
+          <w:szCs w:val="22"/>
+        </w:rPr>
+      </w:pPr>
+    </w:p>
+    <w:p>
+      <w:pPr>
+        <w:rPr>
+          <w:sz w:val="22"/>
+          <w:szCs w:val="22"/>
+        </w:rPr>
+      </w:pPr>
+      <w:r>
+        <w:rPr>
+          <w:sz w:val="22"/>
+          <w:szCs w:val="22"/>
+        </w:rPr>
+        <w:t xml:space="preserve">Iremos submeter o nosso </w:t>
+      </w:r>
+      <w:r>
+        <w:rPr>
+          <w:i/>
+          <w:sz w:val="22"/>
+          <w:szCs w:val="22"/>
+        </w:rPr>
+        <w:t>dataset</w:t>
+      </w:r>
+      <w:r>
+        <w:rPr>
+          <w:i/>
+          <w:sz w:val="22"/>
+          <w:szCs w:val="22"/>
+        </w:rPr>
+        <w:t xml:space="preserve"> </w:t>
+      </w:r>
+      <w:r>
+        <w:rPr>
+          <w:sz w:val="22"/>
+          <w:szCs w:val="22"/>
+        </w:rPr>
+        <w:t>à rede neuronal, com diferentes configurações de camadas/células (neurónios), e será de esperar que independentemente destas ou do tamanho dos training/test sets a rede devolverá o correto espécime de anuro</w:t>
+      </w:r>
+      <w:r>
+        <w:rPr>
+          <w:sz w:val="22"/>
+          <w:szCs w:val="22"/>
+        </w:rPr>
+        <w:t>, avaliaremos o comportamento do mesmo input para tirarmos conclusões quanto à implementação.</w:t>
+      </w:r>
+    </w:p>
+    <w:p>
+      <w:pPr>
+        <w:rPr>
+          <w:sz w:val="22"/>
+          <w:szCs w:val="22"/>
+        </w:rPr>
+      </w:pPr>
+    </w:p>
+    <w:p>
+      <w:pPr>
+        <w:rPr>
+          <w:sz w:val="22"/>
+          <w:szCs w:val="22"/>
+        </w:rPr>
+      </w:pPr>
+      <w:r>
+        <w:rPr>
+          <w:sz w:val="22"/>
+          <w:szCs w:val="22"/>
+        </w:rPr>
+        <w:t xml:space="preserve">A comparação com uma rede neuronal construída em </w:t>
+      </w:r>
+      <w:r>
+        <w:rPr>
+          <w:i/>
+          <w:sz w:val="22"/>
+          <w:szCs w:val="22"/>
+        </w:rPr>
+        <w:t>tensorflow</w:t>
+      </w:r>
+      <w:r>
+        <w:rPr>
+          <w:i/>
+          <w:sz w:val="22"/>
+          <w:szCs w:val="22"/>
+        </w:rPr>
+        <w:t xml:space="preserve"> </w:t>
+      </w:r>
+      <w:r>
+        <w:rPr>
+          <w:sz w:val="22"/>
+          <w:szCs w:val="22"/>
+        </w:rPr>
+        <w:t>irá permitir-nos avaliar o desempenho da nossa implementação, e, ao longo da fase de desenvolvimento, levar ao seu melhoramento constante. Esta comparação poderá ajudar-nos a confirmar os resultados obtidos. Já no campo dos resultados esperados, estimamos construir uma rede completamente funcional e o mais generalista possível para futuro uso.</w:t>
+      </w:r>
+    </w:p>
+    <w:p>
+      <w:pPr>
+        <w:rPr>
+          <w:sz w:val="22"/>
+          <w:szCs w:val="22"/>
+        </w:rPr>
+      </w:pPr>
+    </w:p>
+    <w:p>
+      <w:pPr>
+        <w:rPr>
+          <w:sz w:val="22"/>
+          <w:szCs w:val="22"/>
+        </w:rPr>
+      </w:pPr>
     </w:p>
     <w:p>
       <w:pPr>
@@ -5973,29 +6028,26 @@
           <w:sz w:val="40"/>
         </w:rPr>
       </w:pPr>
-      <w:bookmarkStart w:id="57" w:name="_Toc510012824"/>
-      <w:bookmarkStart w:id="58" w:name="_Toc510012857"/>
-      <w:bookmarkStart w:id="59" w:name="_Toc510013130"/>
-      <w:bookmarkStart w:id="60" w:name="_Toc510013179"/>
-      <w:bookmarkStart w:id="61" w:name="_Toc510013299"/>
-      <w:bookmarkStart w:id="62" w:name="_Toc510014140"/>
-      <w:bookmarkStart w:id="63" w:name="_Toc510014281"/>
-      <w:bookmarkStart w:id="64" w:name="_Toc510014766"/>
+      <w:bookmarkStart w:id="56" w:name="_Toc510012824"/>
+      <w:bookmarkStart w:id="57" w:name="_Toc510012857"/>
+      <w:bookmarkStart w:id="58" w:name="_Toc510013130"/>
+      <w:bookmarkStart w:id="59" w:name="_Toc510013179"/>
+      <w:bookmarkStart w:id="60" w:name="_Toc510013299"/>
+      <w:bookmarkStart w:id="61" w:name="_Toc510014140"/>
+      <w:bookmarkStart w:id="62" w:name="_Toc510014281"/>
+      <w:bookmarkStart w:id="63" w:name="_Toc510014766"/>
+      <w:bookmarkStart w:id="64" w:name="_Toc510015148"/>
+      <w:bookmarkStart w:id="65" w:name="_Toc510015373"/>
+      <w:bookmarkStart w:id="66" w:name="_Toc510015506"/>
+      <w:bookmarkEnd w:id="25"/>
       <w:r>
         <w:rPr>
           <w:sz w:val="40"/>
         </w:rPr>
-        <w:t xml:space="preserve"> </w:t>
-      </w:r>
-      <w:bookmarkStart w:id="65" w:name="_Toc510015148"/>
-      <w:bookmarkStart w:id="66" w:name="_Toc510015373"/>
-      <w:bookmarkStart w:id="67" w:name="_Toc510015506"/>
-      <w:r>
-        <w:rPr>
-          <w:sz w:val="40"/>
-        </w:rPr>
+        <w:lastRenderedPageBreak/>
         <w:t>Conclusões</w:t>
       </w:r>
+      <w:bookmarkEnd w:id="56"/>
       <w:bookmarkEnd w:id="57"/>
       <w:bookmarkEnd w:id="58"/>
       <w:bookmarkEnd w:id="59"/>
@@ -6006,9 +6058,116 @@
       <w:bookmarkEnd w:id="64"/>
       <w:bookmarkEnd w:id="65"/>
       <w:bookmarkEnd w:id="66"/>
-      <w:bookmarkEnd w:id="67"/>
     </w:p>
     <w:p/>
+    <w:p>
+      <w:pPr>
+        <w:rPr>
+          <w:sz w:val="22"/>
+          <w:szCs w:val="22"/>
+        </w:rPr>
+      </w:pPr>
+      <w:r>
+        <w:rPr>
+          <w:sz w:val="22"/>
+          <w:szCs w:val="22"/>
+        </w:rPr>
+        <w:t xml:space="preserve">Podemos concluir até agora que redes neuronais são um tema bastante interessante e que fizemos uma boa aposta na escolha do tema. A pesquisa </w:t>
+      </w:r>
+      <w:r>
+        <w:rPr>
+          <w:sz w:val="22"/>
+          <w:szCs w:val="22"/>
+        </w:rPr>
+        <w:t xml:space="preserve">e aprendizagem tem sido deveras consumidora de tempo mas o grupo sente que não tem sido em vão, pois este é um assunto que é cada vez mais falado hoje em dia e que tem aplicações infinitas no mundo real, como é exemplo a predição de espécies de anuros. </w:t>
+      </w:r>
+    </w:p>
+    <w:p>
+      <w:pPr>
+        <w:rPr>
+          <w:sz w:val="22"/>
+          <w:szCs w:val="22"/>
+        </w:rPr>
+      </w:pPr>
+    </w:p>
+    <w:p>
+      <w:pPr>
+        <w:rPr>
+          <w:sz w:val="22"/>
+          <w:szCs w:val="22"/>
+        </w:rPr>
+      </w:pPr>
+      <w:r>
+        <w:rPr>
+          <w:sz w:val="22"/>
+          <w:szCs w:val="22"/>
+        </w:rPr>
+        <w:t xml:space="preserve">Quanto ao nosso projeto em específico, a implementação da rede até agora tem sido um processo de tentativa e erro, estes últimos têm vindo a ser cada vez menos recorrentes com o afunilamento da nossa aprendizagem. Ao nível de programação, temos usado uma linguagem familiar ao grupo – </w:t>
+      </w:r>
+      <w:r>
+        <w:rPr>
+          <w:i/>
+          <w:sz w:val="22"/>
+          <w:szCs w:val="22"/>
+        </w:rPr>
+        <w:t xml:space="preserve">C++ </w:t>
+      </w:r>
+      <w:r>
+        <w:rPr>
+          <w:sz w:val="22"/>
+          <w:szCs w:val="22"/>
+        </w:rPr>
+        <w:t xml:space="preserve">- </w:t>
+      </w:r>
+      <w:r>
+        <w:rPr>
+          <w:sz w:val="22"/>
+          <w:szCs w:val="22"/>
+        </w:rPr>
+        <w:t>que tem sido uma ferramenta útil e não nos tem faltado nada até ao momento.</w:t>
+      </w:r>
+    </w:p>
+    <w:p>
+      <w:pPr>
+        <w:rPr>
+          <w:sz w:val="22"/>
+          <w:szCs w:val="22"/>
+        </w:rPr>
+      </w:pPr>
+    </w:p>
+    <w:p>
+      <w:pPr>
+        <w:rPr>
+          <w:sz w:val="22"/>
+          <w:szCs w:val="22"/>
+        </w:rPr>
+      </w:pPr>
+      <w:r>
+        <w:rPr>
+          <w:sz w:val="22"/>
+          <w:szCs w:val="22"/>
+        </w:rPr>
+        <w:t>Em termos teóricos tem sido um processo algo exigente devido a termos de passar por um processo de auto aprendizagem sem o apoio das aulas teóricas e com todo o trabalho a que estamos a ser sujeitos, contudo, o grupo permanece otimista na elaboração deste aliciante projeto.</w:t>
+      </w:r>
+    </w:p>
+    <w:p>
+      <w:pPr>
+        <w:rPr>
+          <w:sz w:val="22"/>
+          <w:szCs w:val="22"/>
+          <w:u w:val="single"/>
+        </w:rPr>
+      </w:pPr>
+    </w:p>
+    <w:p>
+      <w:pPr>
+        <w:rPr>
+          <w:sz w:val="22"/>
+          <w:szCs w:val="22"/>
+          <w:u w:val="single"/>
+        </w:rPr>
+      </w:pPr>
+    </w:p>
     <w:p/>
     <w:p/>
     <w:p/>
@@ -6029,27 +6188,13 @@
     <w:p/>
     <w:p/>
     <w:p/>
-    <w:p/>
-    <w:p/>
-    <w:p/>
-    <w:p/>
-    <w:p/>
-    <w:p/>
-    <w:p/>
-    <w:p/>
-    <w:p/>
-    <w:p/>
-    <w:p/>
-    <w:p/>
-    <w:p/>
-    <w:p/>
-    <w:p/>
-    <w:p/>
-    <w:p/>
-    <w:p/>
-    <w:p/>
-    <w:p/>
-    <w:p/>
+    <w:p>
+      <w:pPr>
+        <w:ind w:firstLine="0"/>
+      </w:pPr>
+      <w:bookmarkStart w:id="67" w:name="_GoBack"/>
+      <w:bookmarkEnd w:id="67"/>
+    </w:p>
     <w:p>
       <w:pPr>
         <w:pStyle w:val="Ttulo1"/>
@@ -6073,6 +6218,7 @@
         <w:rPr>
           <w:sz w:val="40"/>
         </w:rPr>
+        <w:lastRenderedPageBreak/>
         <w:t xml:space="preserve"> </w:t>
       </w:r>
       <w:bookmarkStart w:id="76" w:name="_Toc510015149"/>
@@ -6486,8 +6632,6 @@
         <w:ind w:firstLine="0"/>
       </w:pPr>
     </w:p>
-    <w:p/>
-    <w:p/>
     <w:sectPr>
       <w:pgSz w:w="11906" w:h="16838" w:code="9"/>
       <w:pgMar w:top="1440" w:right="1418" w:bottom="851" w:left="1418" w:header="142" w:footer="142" w:gutter="0"/>
@@ -8388,6 +8532,42 @@
       <w:contextualSpacing/>
     </w:pPr>
   </w:style>
+  <w:style w:type="character" w:styleId="nfaseDiscreta">
+    <w:name w:val="Subtle Emphasis"/>
+    <w:basedOn w:val="Tipodeletrapredefinidodopargrafo"/>
+    <w:uiPriority w:val="19"/>
+    <w:qFormat/>
+    <w:rsid w:val="001B1DF4"/>
+    <w:rPr>
+      <w:i/>
+      <w:iCs/>
+      <w:color w:val="404040" w:themeColor="text1" w:themeTint="BF"/>
+    </w:rPr>
+  </w:style>
+  <w:style w:type="character" w:styleId="MenoNoResolvida">
+    <w:name w:val="Unresolved Mention"/>
+    <w:basedOn w:val="Tipodeletrapredefinidodopargrafo"/>
+    <w:uiPriority w:val="99"/>
+    <w:semiHidden/>
+    <w:unhideWhenUsed/>
+    <w:rsid w:val="001B1DF4"/>
+    <w:rPr>
+      <w:color w:val="808080"/>
+      <w:shd w:val="clear" w:color="auto" w:fill="E6E6E6"/>
+    </w:rPr>
+  </w:style>
+  <w:style w:type="character" w:styleId="nfaseIntensa">
+    <w:name w:val="Intense Emphasis"/>
+    <w:basedOn w:val="Tipodeletrapredefinidodopargrafo"/>
+    <w:uiPriority w:val="21"/>
+    <w:qFormat/>
+    <w:rsid w:val="001B1DF4"/>
+    <w:rPr>
+      <w:i/>
+      <w:iCs/>
+      <w:color w:val="5B9BD5" w:themeColor="accent1"/>
+    </w:rPr>
+  </w:style>
 </w:styles>
 </file>
 
@@ -8657,7 +8837,7 @@
 </file>
 
 <file path=customXml/itemProps1.xml><?xml version="1.0" encoding="utf-8"?>
-<ds:datastoreItem xmlns:ds="http://schemas.openxmlformats.org/officeDocument/2006/customXml" ds:itemID="{63FC20D3-D9AF-4F45-8061-548C85F88323}">
+<ds:datastoreItem xmlns:ds="http://schemas.openxmlformats.org/officeDocument/2006/customXml" ds:itemID="{D45C6AB7-63AA-4E03-98B9-BA2B6E75B3EB}">
   <ds:schemaRefs>
     <ds:schemaRef ds:uri="http://schemas.openxmlformats.org/officeDocument/2006/bibliography"/>
   </ds:schemaRefs>

</xml_diff>